<commit_message>
Added Node.js libraries and updated python libraries
</commit_message>
<xml_diff>
--- a/papers/skyline-crs-project-proposal.docx
+++ b/papers/skyline-crs-project-proposal.docx
@@ -2725,17 +2725,14 @@
           <w:rFonts w:hint="cs"/>
           <w:rtl/>
         </w:rPr>
-        <w:t xml:space="preserve"> ב-</w:t>
-      </w:r>
-      <w:r>
-        <w:t>Python</w:t>
-      </w:r>
-      <w:r>
-        <w:rPr>
-          <w:rFonts w:hint="cs"/>
-          <w:rtl/>
-        </w:rPr>
-        <w:t xml:space="preserve">. תשתמש בתוכנה </w:t>
+        <w:t>.</w:t>
+      </w:r>
+      <w:r>
+        <w:rPr>
+          <w:rFonts w:hint="cs"/>
+          <w:rtl/>
+        </w:rPr>
+        <w:t xml:space="preserve"> תשתמש בתוכנה </w:t>
       </w:r>
       <w:r>
         <w:t>Uvicorn</w:t>
@@ -2745,7 +2742,7 @@
           <w:rFonts w:hint="cs"/>
           <w:rtl/>
         </w:rPr>
-        <w:t xml:space="preserve"> להרצת השרת. ספרייה זו תשמש ליצירת ה-</w:t>
+        <w:t xml:space="preserve"> להרצת השרת. ספרייה זו תשמש ליצירת </w:t>
       </w:r>
       <w:r>
         <w:t>microservices</w:t>
@@ -2864,7 +2861,7 @@
           <w:b/>
           <w:bCs/>
         </w:rPr>
-        <w:t>smtplib</w:t>
+        <w:t>Strawberry</w:t>
       </w:r>
       <w:r>
         <w:rPr>
@@ -2884,13 +2881,30 @@
           <w:rFonts w:hint="cs"/>
           <w:rtl/>
         </w:rPr>
-        <w:t xml:space="preserve"> ספרייה לשליחת אימיילים על גבי פרוטוקול </w:t>
-      </w:r>
-      <w:r>
-        <w:rPr>
-          <w:rFonts w:hint="cs"/>
-        </w:rPr>
-        <w:t>SMTP</w:t>
+        <w:t xml:space="preserve"> ספרייה לתקשורת עם ממשקי </w:t>
+      </w:r>
+      <w:r>
+        <w:t>GraphQL</w:t>
+      </w:r>
+      <w:r>
+        <w:rPr>
+          <w:rFonts w:hint="cs"/>
+          <w:rtl/>
+        </w:rPr>
+        <w:t xml:space="preserve"> ויצירתם. תשמש </w:t>
+      </w:r>
+      <w:r>
+        <w:t>microservices</w:t>
+      </w:r>
+      <w:r>
+        <w:rPr>
+          <w:rFonts w:hint="cs"/>
+          <w:rtl/>
+        </w:rPr>
+        <w:t xml:space="preserve"> לתקשורת עם </w:t>
+      </w:r>
+      <w:r>
+        <w:t>Hausra</w:t>
       </w:r>
       <w:r>
         <w:rPr>
@@ -2898,6 +2912,107 @@
           <w:rtl/>
         </w:rPr>
         <w:t>.</w:t>
+      </w:r>
+    </w:p>
+    <w:p>
+      <w:pPr>
+        <w:pStyle w:val="ListParagraph"/>
+        <w:numPr>
+          <w:ilvl w:val="1"/>
+          <w:numId w:val="1"/>
+        </w:numPr>
+        <w:rPr>
+          <w:b/>
+          <w:bCs/>
+        </w:rPr>
+      </w:pPr>
+      <w:r>
+        <w:rPr>
+          <w:rFonts w:hint="cs"/>
+          <w:b/>
+          <w:bCs/>
+        </w:rPr>
+        <w:t>M</w:t>
+      </w:r>
+      <w:r>
+        <w:rPr>
+          <w:b/>
+          <w:bCs/>
+        </w:rPr>
+        <w:t>otor</w:t>
+      </w:r>
+      <w:r>
+        <w:rPr>
+          <w:rFonts w:hint="cs"/>
+          <w:rtl/>
+        </w:rPr>
+        <w:t xml:space="preserve"> </w:t>
+      </w:r>
+      <w:r>
+        <w:rPr>
+          <w:rtl/>
+        </w:rPr>
+        <w:t>–</w:t>
+      </w:r>
+      <w:r>
+        <w:rPr>
+          <w:rFonts w:hint="cs"/>
+          <w:rtl/>
+        </w:rPr>
+        <w:t xml:space="preserve"> ספריי</w:t>
+      </w:r>
+      <w:r>
+        <w:rPr>
+          <w:rFonts w:hint="cs"/>
+          <w:rtl/>
+        </w:rPr>
+        <w:t xml:space="preserve">ת </w:t>
+      </w:r>
+      <w:r>
+        <w:rPr>
+          <w:rFonts w:hint="cs"/>
+        </w:rPr>
+        <w:t>ODM</w:t>
+      </w:r>
+      <w:r>
+        <w:rPr>
+          <w:rFonts w:hint="cs"/>
+          <w:rtl/>
+        </w:rPr>
+        <w:t xml:space="preserve"> לתקשורת אסינכרונית עם </w:t>
+      </w:r>
+      <w:r>
+        <w:t>MongoDB</w:t>
+      </w:r>
+      <w:r>
+        <w:rPr>
+          <w:rFonts w:hint="cs"/>
+          <w:rtl/>
+        </w:rPr>
+        <w:t xml:space="preserve">. תשמש </w:t>
+      </w:r>
+      <w:r>
+        <w:t>microservices</w:t>
+      </w:r>
+      <w:r>
+        <w:rPr>
+          <w:rFonts w:hint="cs"/>
+          <w:rtl/>
+        </w:rPr>
+        <w:t xml:space="preserve"> שצריכים להתממשק עם מסד הנתונים של ה-</w:t>
+      </w:r>
+      <w:r>
+        <w:rPr>
+          <w:rFonts w:hint="cs"/>
+        </w:rPr>
+        <w:t>PNR</w:t>
+      </w:r>
+      <w:r>
+        <w:rPr>
+          <w:rFonts w:hint="cs"/>
+          <w:rtl/>
+        </w:rPr>
+        <w:t>-ים.</w:t>
       </w:r>
     </w:p>
     <w:p>
@@ -2926,31 +3041,23 @@
           <w:b/>
           <w:bCs/>
         </w:rPr>
-        <w:t>frontend</w:t>
-      </w:r>
-      <w:r>
-        <w:rPr>
-          <w:rFonts w:hint="cs"/>
-          <w:b/>
-          <w:bCs/>
-          <w:rtl/>
-        </w:rPr>
-        <w:t xml:space="preserve"> לשפה </w:t>
-      </w:r>
-      <w:r>
-        <w:rPr>
-          <w:rFonts w:hint="cs"/>
-          <w:b/>
-          <w:bCs/>
-        </w:rPr>
-        <w:t>T</w:t>
-      </w:r>
-      <w:r>
-        <w:rPr>
-          <w:b/>
-          <w:bCs/>
-        </w:rPr>
-        <w:t>ypescript</w:t>
+        <w:t>backend</w:t>
+      </w:r>
+      <w:r>
+        <w:rPr>
+          <w:rFonts w:hint="cs"/>
+          <w:b/>
+          <w:bCs/>
+          <w:rtl/>
+        </w:rPr>
+        <w:t xml:space="preserve"> לשפות </w:t>
+      </w:r>
+      <w:r>
+        <w:rPr>
+          <w:b/>
+          <w:bCs/>
+        </w:rPr>
+        <w:t>JavaScript/Typescript</w:t>
       </w:r>
       <w:r>
         <w:rPr>
@@ -2976,41 +3083,10 @@
       </w:pPr>
       <w:r>
         <w:rPr>
-          <w:rFonts w:hint="cs"/>
-          <w:b/>
-          <w:bCs/>
-        </w:rPr>
-        <w:t>R</w:t>
-      </w:r>
-      <w:r>
-        <w:rPr>
-          <w:b/>
-          <w:bCs/>
-        </w:rPr>
-        <w:t>eact</w:t>
-      </w:r>
-      <w:r>
-        <w:rPr>
-          <w:rFonts w:hint="cs"/>
-          <w:rtl/>
-        </w:rPr>
-        <w:t xml:space="preserve"> (</w:t>
-      </w:r>
-      <w:r>
-        <w:rPr>
-          <w:rFonts w:hint="cs"/>
-        </w:rPr>
-        <w:t>T</w:t>
-      </w:r>
-      <w:r>
-        <w:t>ypescript</w:t>
-      </w:r>
-      <w:r>
-        <w:rPr>
-          <w:rFonts w:hint="cs"/>
-          <w:rtl/>
-        </w:rPr>
-        <w:t>)</w:t>
+          <w:b/>
+          <w:bCs/>
+        </w:rPr>
+        <w:t>Express</w:t>
       </w:r>
       <w:r>
         <w:rPr>
@@ -3030,7 +3106,7 @@
           <w:rFonts w:hint="cs"/>
           <w:rtl/>
         </w:rPr>
-        <w:t xml:space="preserve"> ספרייה ליצירת אפליקציות </w:t>
+        <w:t xml:space="preserve"> ספרייה ליצירת שרת </w:t>
       </w:r>
       <w:r>
         <w:t>web</w:t>
@@ -3040,54 +3116,52 @@
           <w:rFonts w:hint="cs"/>
           <w:rtl/>
         </w:rPr>
-        <w:t xml:space="preserve"> שפותחה על ידי פייסבוק.</w:t>
-      </w:r>
-      <w:r>
-        <w:rPr>
-          <w:rFonts w:hint="cs"/>
-          <w:rtl/>
-        </w:rPr>
-        <w:t xml:space="preserve"> מאחר שהספרייה תומכת גם ב-</w:t>
-      </w:r>
-      <w:r>
-        <w:t>JavaScript</w:t>
-      </w:r>
-      <w:r>
-        <w:rPr>
-          <w:rFonts w:hint="cs"/>
-          <w:rtl/>
-        </w:rPr>
-        <w:t xml:space="preserve"> וגם ב-</w:t>
-      </w:r>
-      <w:r>
-        <w:t>TypeScript</w:t>
-      </w:r>
-      <w:r>
-        <w:rPr>
-          <w:rFonts w:hint="cs"/>
-          <w:rtl/>
-        </w:rPr>
-        <w:t>, בחרתי להשתמש ב-</w:t>
-      </w:r>
-      <w:r>
-        <w:t>TypeScript</w:t>
-      </w:r>
-      <w:r>
-        <w:rPr>
-          <w:rFonts w:hint="cs"/>
-          <w:rtl/>
-        </w:rPr>
-        <w:t xml:space="preserve"> לאור היתרונות שהיא מציגה, בעיקר בדיקת טיפוסים בזמן קומפילציה (למניעת שגיאות בתחום הנפוצות מאוד בשפות דינאמיות כמו </w:t>
-      </w:r>
-      <w:r>
-        <w:t>JavaScript</w:t>
-      </w:r>
-      <w:r>
-        <w:rPr>
-          <w:rFonts w:hint="cs"/>
-          <w:rtl/>
-        </w:rPr>
-        <w:t>). הספרייה תשמש ליצירת ממשק המשתמש האינטרנטי.</w:t>
+        <w:t xml:space="preserve"> אסינכרוני החושף </w:t>
+      </w:r>
+      <w:r>
+        <w:t>REST API</w:t>
+      </w:r>
+      <w:r>
+        <w:rPr>
+          <w:rFonts w:hint="cs"/>
+          <w:b/>
+          <w:bCs/>
+          <w:rtl/>
+        </w:rPr>
+        <w:t xml:space="preserve">. </w:t>
+      </w:r>
+      <w:r>
+        <w:rPr>
+          <w:rFonts w:hint="cs"/>
+          <w:rtl/>
+        </w:rPr>
+        <w:t xml:space="preserve">ספרייה זו תשמש ליצירת </w:t>
+      </w:r>
+      <w:r>
+        <w:t>microservices</w:t>
+      </w:r>
+      <w:r>
+        <w:rPr>
+          <w:rFonts w:hint="cs"/>
+          <w:rtl/>
+        </w:rPr>
+        <w:t xml:space="preserve"> החושפים </w:t>
+      </w:r>
+      <w:r>
+        <w:rPr>
+          <w:rFonts w:hint="cs"/>
+        </w:rPr>
+        <w:t>RES</w:t>
+      </w:r>
+      <w:r>
+        <w:t>T API</w:t>
+      </w:r>
+      <w:r>
+        <w:rPr>
+          <w:rFonts w:hint="cs"/>
+          <w:rtl/>
+        </w:rPr>
+        <w:t xml:space="preserve"> במערכת.</w:t>
       </w:r>
     </w:p>
     <w:p>
@@ -3104,11 +3178,498 @@
       </w:pPr>
       <w:r>
         <w:rPr>
-          <w:rFonts w:hint="cs"/>
+          <w:b/>
+          <w:bCs/>
+        </w:rPr>
+        <w:t>amqplib</w:t>
+      </w:r>
+      <w:r>
+        <w:rPr>
+          <w:rFonts w:hint="cs"/>
+          <w:rtl/>
+        </w:rPr>
+        <w:t xml:space="preserve"> </w:t>
+      </w:r>
+      <w:r>
+        <w:rPr>
+          <w:rtl/>
+        </w:rPr>
+        <w:t>–</w:t>
+      </w:r>
+      <w:r>
+        <w:rPr>
+          <w:rFonts w:hint="cs"/>
+          <w:rtl/>
+        </w:rPr>
+        <w:t xml:space="preserve"> </w:t>
+      </w:r>
+      <w:r>
+        <w:rPr>
+          <w:rFonts w:hint="cs"/>
+          <w:rtl/>
+        </w:rPr>
+        <w:t xml:space="preserve">ספרייה להתממשקות עם </w:t>
+      </w:r>
+      <w:r>
+        <w:rPr>
+          <w:rFonts w:hint="cs"/>
+        </w:rPr>
+        <w:t>R</w:t>
+      </w:r>
+      <w:r>
+        <w:t>abbitMQ</w:t>
+      </w:r>
+      <w:r>
+        <w:rPr>
+          <w:rFonts w:hint="cs"/>
+          <w:rtl/>
+        </w:rPr>
+        <w:t xml:space="preserve">. תשמש </w:t>
+      </w:r>
+      <w:r>
+        <w:t>microservices</w:t>
+      </w:r>
+      <w:r>
+        <w:rPr>
+          <w:rFonts w:hint="cs"/>
+          <w:rtl/>
+        </w:rPr>
+        <w:t xml:space="preserve"> שצריכים לשלוח הודעות לתורים או לקבל מהם הודעות.</w:t>
+      </w:r>
+    </w:p>
+    <w:p>
+      <w:pPr>
+        <w:pStyle w:val="ListParagraph"/>
+        <w:numPr>
+          <w:ilvl w:val="1"/>
+          <w:numId w:val="1"/>
+        </w:numPr>
+        <w:rPr>
+          <w:b/>
+          <w:bCs/>
+        </w:rPr>
+      </w:pPr>
+      <w:r>
+        <w:rPr>
           <w:b/>
           <w:bCs/>
         </w:rPr>
         <w:lastRenderedPageBreak/>
+        <w:t>graphql-request</w:t>
+      </w:r>
+      <w:r>
+        <w:rPr>
+          <w:rFonts w:hint="cs"/>
+          <w:rtl/>
+        </w:rPr>
+        <w:t xml:space="preserve"> </w:t>
+      </w:r>
+      <w:r>
+        <w:rPr>
+          <w:rtl/>
+        </w:rPr>
+        <w:t>–</w:t>
+      </w:r>
+      <w:r>
+        <w:rPr>
+          <w:rFonts w:hint="cs"/>
+          <w:rtl/>
+        </w:rPr>
+        <w:t xml:space="preserve"> </w:t>
+      </w:r>
+      <w:r>
+        <w:rPr>
+          <w:rFonts w:hint="cs"/>
+          <w:rtl/>
+        </w:rPr>
+        <w:t xml:space="preserve">ספרייה לתקשורת עם ממשקי </w:t>
+      </w:r>
+      <w:r>
+        <w:t>GraphQL</w:t>
+      </w:r>
+      <w:r>
+        <w:rPr>
+          <w:rFonts w:hint="cs"/>
+          <w:rtl/>
+        </w:rPr>
+        <w:t xml:space="preserve"> ויצירתם. תשמש </w:t>
+      </w:r>
+      <w:r>
+        <w:t>microservices</w:t>
+      </w:r>
+      <w:r>
+        <w:rPr>
+          <w:rFonts w:hint="cs"/>
+          <w:rtl/>
+        </w:rPr>
+        <w:t xml:space="preserve"> לתקשורת עם </w:t>
+      </w:r>
+      <w:r>
+        <w:t>Hausra</w:t>
+      </w:r>
+      <w:r>
+        <w:rPr>
+          <w:rFonts w:hint="cs"/>
+          <w:rtl/>
+        </w:rPr>
+        <w:t>.</w:t>
+      </w:r>
+    </w:p>
+    <w:p>
+      <w:pPr>
+        <w:pStyle w:val="ListParagraph"/>
+        <w:numPr>
+          <w:ilvl w:val="1"/>
+          <w:numId w:val="1"/>
+        </w:numPr>
+        <w:rPr>
+          <w:b/>
+          <w:bCs/>
+        </w:rPr>
+      </w:pPr>
+      <w:r>
+        <w:rPr>
+          <w:b/>
+          <w:bCs/>
+        </w:rPr>
+        <w:t>Mongoose</w:t>
+      </w:r>
+      <w:r>
+        <w:rPr>
+          <w:rFonts w:hint="cs"/>
+          <w:rtl/>
+        </w:rPr>
+        <w:t xml:space="preserve"> </w:t>
+      </w:r>
+      <w:r>
+        <w:rPr>
+          <w:rtl/>
+        </w:rPr>
+        <w:t>–</w:t>
+      </w:r>
+      <w:r>
+        <w:rPr>
+          <w:rFonts w:hint="cs"/>
+          <w:rtl/>
+        </w:rPr>
+        <w:t xml:space="preserve"> </w:t>
+      </w:r>
+      <w:r>
+        <w:rPr>
+          <w:rFonts w:hint="cs"/>
+          <w:rtl/>
+        </w:rPr>
+        <w:t>ספרייה</w:t>
+      </w:r>
+      <w:r>
+        <w:rPr>
+          <w:rFonts w:hint="cs"/>
+          <w:rtl/>
+        </w:rPr>
+        <w:t xml:space="preserve"> </w:t>
+      </w:r>
+      <w:r>
+        <w:rPr>
+          <w:rFonts w:hint="cs"/>
+        </w:rPr>
+        <w:t>ODM</w:t>
+      </w:r>
+      <w:r>
+        <w:rPr>
+          <w:rFonts w:hint="cs"/>
+          <w:rtl/>
+        </w:rPr>
+        <w:t xml:space="preserve"> לתקשורת עם </w:t>
+      </w:r>
+      <w:r>
+        <w:t>MongoDB</w:t>
+      </w:r>
+      <w:r>
+        <w:rPr>
+          <w:rFonts w:hint="cs"/>
+          <w:rtl/>
+        </w:rPr>
+        <w:t xml:space="preserve">. תשמש </w:t>
+      </w:r>
+      <w:r>
+        <w:t>microservices</w:t>
+      </w:r>
+      <w:r>
+        <w:rPr>
+          <w:rFonts w:hint="cs"/>
+          <w:rtl/>
+        </w:rPr>
+        <w:t xml:space="preserve"> שצריכים להתממשק עם מסד הנתונים של ה-</w:t>
+      </w:r>
+      <w:r>
+        <w:rPr>
+          <w:rFonts w:hint="cs"/>
+        </w:rPr>
+        <w:t>PNR</w:t>
+      </w:r>
+      <w:r>
+        <w:rPr>
+          <w:rFonts w:hint="cs"/>
+          <w:rtl/>
+        </w:rPr>
+        <w:t>-ים.</w:t>
+      </w:r>
+    </w:p>
+    <w:p>
+      <w:pPr>
+        <w:pStyle w:val="ListParagraph"/>
+        <w:numPr>
+          <w:ilvl w:val="1"/>
+          <w:numId w:val="1"/>
+        </w:numPr>
+        <w:rPr>
+          <w:b/>
+          <w:bCs/>
+        </w:rPr>
+      </w:pPr>
+      <w:r>
+        <w:rPr>
+          <w:rFonts w:hint="cs"/>
+          <w:b/>
+          <w:bCs/>
+        </w:rPr>
+        <w:t>N</w:t>
+      </w:r>
+      <w:r>
+        <w:rPr>
+          <w:b/>
+          <w:bCs/>
+        </w:rPr>
+        <w:t>odemailer</w:t>
+      </w:r>
+      <w:r>
+        <w:rPr>
+          <w:rFonts w:hint="cs"/>
+          <w:rtl/>
+        </w:rPr>
+        <w:t xml:space="preserve"> </w:t>
+      </w:r>
+      <w:r>
+        <w:rPr>
+          <w:rtl/>
+        </w:rPr>
+        <w:t>–</w:t>
+      </w:r>
+      <w:r>
+        <w:rPr>
+          <w:rFonts w:hint="cs"/>
+          <w:rtl/>
+        </w:rPr>
+        <w:t xml:space="preserve"> ספרייה לשליחת אימיילים, על גבי פרוטוקול </w:t>
+      </w:r>
+      <w:r>
+        <w:rPr>
+          <w:rFonts w:hint="cs"/>
+        </w:rPr>
+        <w:t>SMTP</w:t>
+      </w:r>
+      <w:r>
+        <w:rPr>
+          <w:rFonts w:hint="cs"/>
+          <w:rtl/>
+        </w:rPr>
+        <w:t xml:space="preserve"> ופרוטוקולי</w:t>
+      </w:r>
+      <w:r>
+        <w:rPr>
+          <w:rFonts w:hint="eastAsia"/>
+          <w:rtl/>
+        </w:rPr>
+        <w:t>ם</w:t>
+      </w:r>
+      <w:r>
+        <w:rPr>
+          <w:rFonts w:hint="cs"/>
+          <w:rtl/>
+        </w:rPr>
+        <w:t xml:space="preserve"> נתמכים אחרים. תשמש את </w:t>
+      </w:r>
+      <w:r>
+        <w:t>Em</w:t>
+      </w:r>
+      <w:r>
+        <w:t>ail Service</w:t>
+      </w:r>
+      <w:r>
+        <w:rPr>
+          <w:rFonts w:hint="cs"/>
+          <w:rtl/>
+        </w:rPr>
+        <w:t>.</w:t>
+      </w:r>
+    </w:p>
+    <w:p>
+      <w:pPr>
+        <w:pStyle w:val="ListParagraph"/>
+        <w:numPr>
+          <w:ilvl w:val="0"/>
+          <w:numId w:val="1"/>
+        </w:numPr>
+        <w:rPr>
+          <w:b/>
+          <w:bCs/>
+        </w:rPr>
+      </w:pPr>
+      <w:r>
+        <w:rPr>
+          <w:rFonts w:hint="cs"/>
+          <w:b/>
+          <w:bCs/>
+          <w:rtl/>
+        </w:rPr>
+        <w:t>ספריות עבור ה-</w:t>
+      </w:r>
+      <w:r>
+        <w:rPr>
+          <w:b/>
+          <w:bCs/>
+        </w:rPr>
+        <w:t>frontend</w:t>
+      </w:r>
+      <w:r>
+        <w:rPr>
+          <w:rFonts w:hint="cs"/>
+          <w:b/>
+          <w:bCs/>
+          <w:rtl/>
+        </w:rPr>
+        <w:t xml:space="preserve"> לשפ</w:t>
+      </w:r>
+      <w:r>
+        <w:rPr>
+          <w:rFonts w:hint="cs"/>
+          <w:b/>
+          <w:bCs/>
+          <w:rtl/>
+        </w:rPr>
+        <w:t xml:space="preserve">ות </w:t>
+      </w:r>
+      <w:r>
+        <w:rPr>
+          <w:b/>
+          <w:bCs/>
+        </w:rPr>
+        <w:t>JavaScript/Typescript</w:t>
+      </w:r>
+      <w:r>
+        <w:rPr>
+          <w:rFonts w:hint="cs"/>
+          <w:b/>
+          <w:bCs/>
+          <w:rtl/>
+        </w:rPr>
+        <w:t>:</w:t>
+      </w:r>
+    </w:p>
+    <w:p>
+      <w:pPr>
+        <w:pStyle w:val="ListParagraph"/>
+        <w:numPr>
+          <w:ilvl w:val="1"/>
+          <w:numId w:val="1"/>
+        </w:numPr>
+        <w:rPr>
+          <w:b/>
+          <w:bCs/>
+        </w:rPr>
+      </w:pPr>
+      <w:r>
+        <w:rPr>
+          <w:rFonts w:hint="cs"/>
+          <w:b/>
+          <w:bCs/>
+        </w:rPr>
+        <w:t>R</w:t>
+      </w:r>
+      <w:r>
+        <w:rPr>
+          <w:b/>
+          <w:bCs/>
+        </w:rPr>
+        <w:t>eact</w:t>
+      </w:r>
+      <w:r>
+        <w:rPr>
+          <w:rFonts w:hint="cs"/>
+          <w:rtl/>
+        </w:rPr>
+        <w:t xml:space="preserve"> </w:t>
+      </w:r>
+      <w:r>
+        <w:rPr>
+          <w:rtl/>
+        </w:rPr>
+        <w:t>–</w:t>
+      </w:r>
+      <w:r>
+        <w:rPr>
+          <w:rFonts w:hint="cs"/>
+          <w:rtl/>
+        </w:rPr>
+        <w:t xml:space="preserve"> ספרייה ליצירת אפליקציות </w:t>
+      </w:r>
+      <w:r>
+        <w:t>web</w:t>
+      </w:r>
+      <w:r>
+        <w:rPr>
+          <w:rFonts w:hint="cs"/>
+          <w:rtl/>
+        </w:rPr>
+        <w:t xml:space="preserve"> שפותחה על ידי פייסבוק.</w:t>
+      </w:r>
+      <w:r>
+        <w:rPr>
+          <w:rFonts w:hint="cs"/>
+          <w:rtl/>
+        </w:rPr>
+        <w:t xml:space="preserve"> </w:t>
+      </w:r>
+      <w:r>
+        <w:rPr>
+          <w:rFonts w:hint="cs"/>
+          <w:rtl/>
+        </w:rPr>
+        <w:t xml:space="preserve">הספרייה תשמש ליצירת </w:t>
+      </w:r>
+      <w:r>
+        <w:rPr>
+          <w:rFonts w:hint="cs"/>
+          <w:rtl/>
+        </w:rPr>
+        <w:t>אתר חברת התעופה</w:t>
+      </w:r>
+      <w:r>
+        <w:rPr>
+          <w:rFonts w:hint="cs"/>
+          <w:rtl/>
+        </w:rPr>
+        <w:t>.</w:t>
+      </w:r>
+    </w:p>
+    <w:p>
+      <w:pPr>
+        <w:pStyle w:val="ListParagraph"/>
+        <w:numPr>
+          <w:ilvl w:val="1"/>
+          <w:numId w:val="1"/>
+        </w:numPr>
+        <w:rPr>
+          <w:b/>
+          <w:bCs/>
+        </w:rPr>
+      </w:pPr>
+      <w:r>
+        <w:rPr>
+          <w:rFonts w:hint="cs"/>
+          <w:b/>
+          <w:bCs/>
+        </w:rPr>
         <w:t>A</w:t>
       </w:r>
       <w:r>
@@ -3123,17 +3684,7 @@
           <w:rFonts w:hint="cs"/>
           <w:rtl/>
         </w:rPr>
-        <w:t xml:space="preserve"> (</w:t>
-      </w:r>
-      <w:r>
-        <w:t>Typescript</w:t>
-      </w:r>
-      <w:r>
-        <w:rPr>
-          <w:rFonts w:hint="cs"/>
-          <w:rtl/>
-        </w:rPr>
-        <w:t xml:space="preserve">) </w:t>
+        <w:t xml:space="preserve"> </w:t>
       </w:r>
       <w:r>
         <w:rPr>
@@ -3303,6 +3854,7 @@
           <w:rFonts w:hint="cs"/>
           <w:rtl/>
         </w:rPr>
+        <w:lastRenderedPageBreak/>
         <w:t>תרשים מסכים (</w:t>
       </w:r>
       <w:r>
@@ -3410,10 +3962,10 @@
             <v:path o:extrusionok="f" gradientshapeok="t" o:connecttype="rect"/>
             <o:lock v:ext="edit" aspectratio="t"/>
           </v:shapetype>
-          <v:shape id="_x0000_i1035" type="#_x0000_t75" style="width:75.35pt;height:49pt" o:ole="">
+          <v:shape id="_x0000_i1027" type="#_x0000_t75" style="width:75.25pt;height:49.1pt" o:ole="">
             <v:imagedata r:id="rId11" o:title=""/>
           </v:shape>
-          <o:OLEObject Type="Embed" ProgID="Excel.Sheet.12" ShapeID="_x0000_i1035" DrawAspect="Icon" ObjectID="_1699661784" r:id="rId12"/>
+          <o:OLEObject Type="Embed" ProgID="Excel.Sheet.12" ShapeID="_x0000_i1027" DrawAspect="Icon" ObjectID="_1699707718" r:id="rId12"/>
         </w:object>
       </w:r>
     </w:p>
@@ -3430,7 +3982,6 @@
           <w:rFonts w:hint="cs"/>
           <w:rtl/>
         </w:rPr>
-        <w:lastRenderedPageBreak/>
         <w:t>אישורים</w:t>
       </w:r>
     </w:p>

</xml_diff>

<commit_message>
Updated instructor in project proposal and updated project's gantt chart colors
</commit_message>
<xml_diff>
--- a/papers/skyline-crs-project-proposal.docx
+++ b/papers/skyline-crs-project-proposal.docx
@@ -176,16 +176,16 @@
           <w:bCs/>
           <w:rtl/>
         </w:rPr>
-        <w:t>שם המנחה</w:t>
-      </w:r>
-      <w:r>
-        <w:rPr>
-          <w:rFonts w:hint="cs"/>
-          <w:b/>
-          <w:bCs/>
-          <w:rtl/>
-        </w:rPr>
-        <w:t xml:space="preserve"> המקצועי</w:t>
+        <w:t>שם המנח</w:t>
+      </w:r>
+      <w:r>
+        <w:rPr>
+          <w:rFonts w:hint="cs"/>
+          <w:b/>
+          <w:bCs/>
+          <w:rtl/>
+        </w:rPr>
+        <w:t>ה</w:t>
       </w:r>
       <w:r>
         <w:rPr>
@@ -209,6 +209,13 @@
           <w:rtl/>
         </w:rPr>
         <w:t xml:space="preserve"> אופק אוחיון</w:t>
+      </w:r>
+      <w:r>
+        <w:rPr>
+          <w:rFonts w:hint="cs"/>
+          <w:rtl/>
+        </w:rPr>
+        <w:t xml:space="preserve"> (צה"ל), שחר אוחנה (מכללה)</w:t>
       </w:r>
     </w:p>
     <w:p>
@@ -3201,14 +3208,7 @@
           <w:rFonts w:hint="cs"/>
           <w:rtl/>
         </w:rPr>
-        <w:t xml:space="preserve"> </w:t>
-      </w:r>
-      <w:r>
-        <w:rPr>
-          <w:rFonts w:hint="cs"/>
-          <w:rtl/>
-        </w:rPr>
-        <w:t xml:space="preserve">ספרייה להתממשקות עם </w:t>
+        <w:t xml:space="preserve"> ספרייה להתממשקות עם </w:t>
       </w:r>
       <w:r>
         <w:rPr>
@@ -3275,14 +3275,7 @@
           <w:rFonts w:hint="cs"/>
           <w:rtl/>
         </w:rPr>
-        <w:t xml:space="preserve"> </w:t>
-      </w:r>
-      <w:r>
-        <w:rPr>
-          <w:rFonts w:hint="cs"/>
-          <w:rtl/>
-        </w:rPr>
-        <w:t xml:space="preserve">ספרייה לתקשורת עם ממשקי </w:t>
+        <w:t xml:space="preserve"> ספרייה לתקשורת עם ממשקי </w:t>
       </w:r>
       <w:r>
         <w:t>GraphQL</w:t>
@@ -3940,6 +3933,8 @@
         <w:t>לוחות זמנים</w:t>
       </w:r>
     </w:p>
+    <w:bookmarkStart w:id="0" w:name="_MON_1699719222"/>
+    <w:bookmarkEnd w:id="0"/>
     <w:p>
       <w:r>
         <w:object w:dxaOrig="1506" w:dyaOrig="980" w14:anchorId="7E0D7226">
@@ -3962,10 +3957,10 @@
             <v:path o:extrusionok="f" gradientshapeok="t" o:connecttype="rect"/>
             <o:lock v:ext="edit" aspectratio="t"/>
           </v:shapetype>
-          <v:shape id="_x0000_i1027" type="#_x0000_t75" style="width:75.25pt;height:49.1pt" o:ole="">
+          <v:shape id="_x0000_i1025" type="#_x0000_t75" style="width:75.25pt;height:49.1pt" o:ole="">
             <v:imagedata r:id="rId11" o:title=""/>
           </v:shape>
-          <o:OLEObject Type="Embed" ProgID="Excel.Sheet.12" ShapeID="_x0000_i1027" DrawAspect="Icon" ObjectID="_1699707718" r:id="rId12"/>
+          <o:OLEObject Type="Embed" ProgID="Excel.Sheet.12" ShapeID="_x0000_i1025" DrawAspect="Icon" ObjectID="_1699719806" r:id="rId12"/>
         </w:object>
       </w:r>
     </w:p>

</xml_diff>

<commit_message>
Updated project proposal to include IDF as the project's executaion location
</commit_message>
<xml_diff>
--- a/papers/skyline-crs-project-proposal.docx
+++ b/papers/skyline-crs-project-proposal.docx
@@ -216,6 +216,29 @@
           <w:rtl/>
         </w:rPr>
         <w:t xml:space="preserve"> (צה"ל), שחר אוחנה (מכללה)</w:t>
+      </w:r>
+    </w:p>
+    <w:p>
+      <w:pPr>
+        <w:rPr>
+          <w:rtl/>
+        </w:rPr>
+      </w:pPr>
+      <w:r>
+        <w:rPr>
+          <w:rFonts w:hint="cs"/>
+          <w:b/>
+          <w:bCs/>
+          <w:rtl/>
+        </w:rPr>
+        <w:t>מקום ביצוע הפרויקט:</w:t>
+      </w:r>
+      <w:r>
+        <w:rPr>
+          <w:rFonts w:hint="cs"/>
+          <w:rtl/>
+        </w:rPr>
+        <w:t xml:space="preserve"> חיל התקשוב, צה"ל</w:t>
       </w:r>
     </w:p>
     <w:p>
@@ -2790,12 +2813,21 @@
           <w:bCs/>
         </w:rPr>
       </w:pPr>
-      <w:r>
-        <w:rPr>
-          <w:b/>
-          <w:bCs/>
-        </w:rPr>
-        <w:t>aio-pika</w:t>
+      <w:proofErr w:type="spellStart"/>
+      <w:r>
+        <w:rPr>
+          <w:b/>
+          <w:bCs/>
+        </w:rPr>
+        <w:t>aio</w:t>
+      </w:r>
+      <w:proofErr w:type="spellEnd"/>
+      <w:r>
+        <w:rPr>
+          <w:b/>
+          <w:bCs/>
+        </w:rPr>
+        <w:t>-pika</w:t>
       </w:r>
       <w:r>
         <w:rPr>
@@ -3183,6 +3215,7 @@
           <w:bCs/>
         </w:rPr>
       </w:pPr>
+      <w:proofErr w:type="spellStart"/>
       <w:r>
         <w:rPr>
           <w:b/>
@@ -3190,6 +3223,7 @@
         </w:rPr>
         <w:t>amqplib</w:t>
       </w:r>
+      <w:proofErr w:type="spellEnd"/>
       <w:r>
         <w:rPr>
           <w:rFonts w:hint="cs"/>
@@ -3249,13 +3283,22 @@
           <w:bCs/>
         </w:rPr>
       </w:pPr>
+      <w:proofErr w:type="spellStart"/>
       <w:r>
         <w:rPr>
           <w:b/>
           <w:bCs/>
         </w:rPr>
         <w:lastRenderedPageBreak/>
-        <w:t>graphql-request</w:t>
+        <w:t>graphql</w:t>
+      </w:r>
+      <w:proofErr w:type="spellEnd"/>
+      <w:r>
+        <w:rPr>
+          <w:b/>
+          <w:bCs/>
+        </w:rPr>
+        <w:t>-request</w:t>
       </w:r>
       <w:r>
         <w:rPr>
@@ -3420,6 +3463,7 @@
           <w:bCs/>
         </w:rPr>
       </w:pPr>
+      <w:proofErr w:type="spellStart"/>
       <w:r>
         <w:rPr>
           <w:rFonts w:hint="cs"/>
@@ -3435,6 +3479,7 @@
         </w:rPr>
         <w:t>odemailer</w:t>
       </w:r>
+      <w:proofErr w:type="spellEnd"/>
       <w:r>
         <w:rPr>
           <w:rFonts w:hint="cs"/>
@@ -3657,6 +3702,7 @@
           <w:bCs/>
         </w:rPr>
       </w:pPr>
+      <w:proofErr w:type="spellStart"/>
       <w:r>
         <w:rPr>
           <w:rFonts w:hint="cs"/>
@@ -3672,6 +3718,7 @@
         </w:rPr>
         <w:t>xios</w:t>
       </w:r>
+      <w:proofErr w:type="spellEnd"/>
       <w:r>
         <w:rPr>
           <w:rFonts w:hint="cs"/>
@@ -3960,7 +4007,7 @@
           <v:shape id="_x0000_i1025" type="#_x0000_t75" style="width:75.25pt;height:49.1pt" o:ole="">
             <v:imagedata r:id="rId11" o:title=""/>
           </v:shape>
-          <o:OLEObject Type="Embed" ProgID="Excel.Sheet.12" ShapeID="_x0000_i1025" DrawAspect="Icon" ObjectID="_1699719806" r:id="rId12"/>
+          <o:OLEObject Type="Embed" ProgID="Excel.Sheet.12" ShapeID="_x0000_i1025" DrawAspect="Icon" ObjectID="_1700827806" r:id="rId12"/>
         </w:object>
       </w:r>
     </w:p>

</xml_diff>